<commit_message>
updated report with UML
</commit_message>
<xml_diff>
--- a/two_assignament_1/Final_Report.docx
+++ b/two_assignament_1/Final_Report.docx
@@ -116,13 +116,40 @@
         <w:pStyle w:val="ERKAvtorji"/>
         <w:rPr>
           <w:sz w:val="34"/>
-        </w:rPr>
-      </w:pPr>
+          <w:lang w:val="it-IT"/>
+        </w:rPr>
+      </w:pPr>
+      <w:proofErr w:type="spellStart"/>
       <w:r>
         <w:rPr>
           <w:sz w:val="34"/>
-        </w:rPr>
-        <w:t>Intelligent Robotics: Assignment 1</w:t>
+          <w:lang w:val="it-IT"/>
+        </w:rPr>
+        <w:t>Intelligent</w:t>
+      </w:r>
+      <w:proofErr w:type="spellEnd"/>
+      <w:r>
+        <w:rPr>
+          <w:sz w:val="34"/>
+          <w:lang w:val="it-IT"/>
+        </w:rPr>
+        <w:t xml:space="preserve"> Robotics: </w:t>
+      </w:r>
+      <w:proofErr w:type="spellStart"/>
+      <w:r>
+        <w:rPr>
+          <w:sz w:val="34"/>
+          <w:lang w:val="it-IT"/>
+        </w:rPr>
+        <w:t>Assignment</w:t>
+      </w:r>
+      <w:proofErr w:type="spellEnd"/>
+      <w:r>
+        <w:rPr>
+          <w:sz w:val="34"/>
+          <w:lang w:val="it-IT"/>
+        </w:rPr>
+        <w:t xml:space="preserve"> 1</w:t>
       </w:r>
     </w:p>
     <w:p>
@@ -495,6 +522,73 @@
     </w:p>
     <w:p>
       <w:r>
+        <w:rPr>
+          <w:lang w:val="it-IT"/>
+        </w:rPr>
+        <w:drawing>
+          <wp:anchor distT="0" distB="0" distL="114300" distR="114300" simplePos="0" relativeHeight="251658240" behindDoc="0" locked="0" layoutInCell="1" allowOverlap="1" wp14:anchorId="4749E475" wp14:editId="4823A83D">
+            <wp:simplePos x="0" y="0"/>
+            <wp:positionH relativeFrom="page">
+              <wp:align>right</wp:align>
+            </wp:positionH>
+            <wp:positionV relativeFrom="margin">
+              <wp:posOffset>8243388</wp:posOffset>
+            </wp:positionV>
+            <wp:extent cx="7545070" cy="1306195"/>
+            <wp:effectExtent l="0" t="0" r="0" b="8255"/>
+            <wp:wrapSquare wrapText="bothSides"/>
+            <wp:docPr id="903955190" name="Immagine 2" descr="Immagine che contiene testo, diagramma, linea, bianco&#10;&#10;Il contenuto generato dall'IA potrebbe non essere corretto."/>
+            <wp:cNvGraphicFramePr>
+              <a:graphicFrameLocks xmlns:a="http://schemas.openxmlformats.org/drawingml/2006/main" noChangeAspect="1"/>
+            </wp:cNvGraphicFramePr>
+            <a:graphic xmlns:a="http://schemas.openxmlformats.org/drawingml/2006/main">
+              <a:graphicData uri="http://schemas.openxmlformats.org/drawingml/2006/picture">
+                <pic:pic xmlns:pic="http://schemas.openxmlformats.org/drawingml/2006/picture">
+                  <pic:nvPicPr>
+                    <pic:cNvPr id="903955190" name="Immagine 2" descr="Immagine che contiene testo, diagramma, linea, bianco&#10;&#10;Il contenuto generato dall'IA potrebbe non essere corretto."/>
+                    <pic:cNvPicPr>
+                      <a:picLocks noChangeAspect="1" noChangeArrowheads="1"/>
+                    </pic:cNvPicPr>
+                  </pic:nvPicPr>
+                  <pic:blipFill>
+                    <a:blip r:embed="rId13">
+                      <a:extLst>
+                        <a:ext uri="{28A0092B-C50C-407E-A947-70E740481C1C}">
+                          <a14:useLocalDpi xmlns:a14="http://schemas.microsoft.com/office/drawing/2010/main" val="0"/>
+                        </a:ext>
+                      </a:extLst>
+                    </a:blip>
+                    <a:srcRect/>
+                    <a:stretch>
+                      <a:fillRect/>
+                    </a:stretch>
+                  </pic:blipFill>
+                  <pic:spPr bwMode="auto">
+                    <a:xfrm>
+                      <a:off x="0" y="0"/>
+                      <a:ext cx="7545070" cy="1306195"/>
+                    </a:xfrm>
+                    <a:prstGeom prst="rect">
+                      <a:avLst/>
+                    </a:prstGeom>
+                    <a:noFill/>
+                    <a:ln>
+                      <a:noFill/>
+                    </a:ln>
+                  </pic:spPr>
+                </pic:pic>
+              </a:graphicData>
+            </a:graphic>
+            <wp14:sizeRelH relativeFrom="margin">
+              <wp14:pctWidth>0</wp14:pctWidth>
+            </wp14:sizeRelH>
+            <wp14:sizeRelV relativeFrom="margin">
+              <wp14:pctHeight>0</wp14:pctHeight>
+            </wp14:sizeRelV>
+          </wp:anchor>
+        </w:drawing>
+      </w:r>
+      <w:r>
         <w:t xml:space="preserve">The </w:t>
       </w:r>
       <w:proofErr w:type="spellStart"/>
@@ -536,72 +630,6 @@
       <w:proofErr w:type="spellEnd"/>
       <w:r>
         <w:t xml:space="preserve"> topic.</w:t>
-      </w:r>
-    </w:p>
-    <w:p/>
-    <w:p>
-      <w:pPr>
-        <w:rPr>
-          <w:lang w:val="en-US"/>
-        </w:rPr>
-      </w:pPr>
-      <w:r>
-        <w:rPr>
-          <w:lang w:val="en-US"/>
-        </w:rPr>
-        <w:t>ADD UML</w:t>
-      </w:r>
-    </w:p>
-    <w:p>
-      <w:pPr>
-        <w:rPr>
-          <w:lang w:val="en-US"/>
-        </w:rPr>
-      </w:pPr>
-    </w:p>
-    <w:p>
-      <w:pPr>
-        <w:rPr>
-          <w:lang w:val="en-US"/>
-        </w:rPr>
-      </w:pPr>
-    </w:p>
-    <w:p>
-      <w:pPr>
-        <w:rPr>
-          <w:lang w:val="en-US"/>
-        </w:rPr>
-      </w:pPr>
-    </w:p>
-    <w:p>
-      <w:pPr>
-        <w:rPr>
-          <w:lang w:val="en-US"/>
-        </w:rPr>
-      </w:pPr>
-      <w:r>
-        <w:t xml:space="preserve">Figure </w:t>
-      </w:r>
-      <w:r>
-        <w:fldChar w:fldCharType="begin"/>
-      </w:r>
-      <w:r>
-        <w:instrText xml:space="preserve"> SEQ Figure \* ARABIC </w:instrText>
-      </w:r>
-      <w:r>
-        <w:fldChar w:fldCharType="separate"/>
-      </w:r>
-      <w:r>
-        <w:rPr>
-          <w:noProof/>
-        </w:rPr>
-        <w:t>1</w:t>
-      </w:r>
-      <w:r>
-        <w:fldChar w:fldCharType="end"/>
-      </w:r>
-      <w:r>
-        <w:t>:</w:t>
       </w:r>
     </w:p>
     <w:p>
@@ -860,6 +888,178 @@
     </w:p>
     <w:p>
       <w:pPr>
+        <w:rPr>
+          <w:lang w:val="en-US"/>
+        </w:rPr>
+      </w:pPr>
+    </w:p>
+    <w:p>
+      <w:pPr>
+        <w:rPr>
+          <w:lang w:val="en-US"/>
+        </w:rPr>
+      </w:pPr>
+    </w:p>
+    <w:p>
+      <w:pPr>
+        <w:rPr>
+          <w:lang w:val="en-US"/>
+        </w:rPr>
+      </w:pPr>
+      <w:r>
+        <w:rPr>
+          <w:noProof/>
+        </w:rPr>
+        <mc:AlternateContent>
+          <mc:Choice Requires="wps">
+            <w:drawing>
+              <wp:anchor distT="45720" distB="45720" distL="114300" distR="114300" simplePos="0" relativeHeight="251660288" behindDoc="0" locked="0" layoutInCell="1" allowOverlap="1" wp14:anchorId="48A537F1" wp14:editId="30CC29A7">
+                <wp:simplePos x="0" y="0"/>
+                <wp:positionH relativeFrom="margin">
+                  <wp:posOffset>1867535</wp:posOffset>
+                </wp:positionH>
+                <wp:positionV relativeFrom="paragraph">
+                  <wp:posOffset>572770</wp:posOffset>
+                </wp:positionV>
+                <wp:extent cx="1885950" cy="293370"/>
+                <wp:effectExtent l="0" t="0" r="0" b="0"/>
+                <wp:wrapSquare wrapText="bothSides"/>
+                <wp:docPr id="217" name="Casella di testo 2"/>
+                <wp:cNvGraphicFramePr>
+                  <a:graphicFrameLocks xmlns:a="http://schemas.openxmlformats.org/drawingml/2006/main"/>
+                </wp:cNvGraphicFramePr>
+                <a:graphic xmlns:a="http://schemas.openxmlformats.org/drawingml/2006/main">
+                  <a:graphicData uri="http://schemas.microsoft.com/office/word/2010/wordprocessingShape">
+                    <wps:wsp>
+                      <wps:cNvSpPr txBox="1">
+                        <a:spLocks noChangeArrowheads="1"/>
+                      </wps:cNvSpPr>
+                      <wps:spPr bwMode="auto">
+                        <a:xfrm>
+                          <a:off x="0" y="0"/>
+                          <a:ext cx="1885950" cy="293370"/>
+                        </a:xfrm>
+                        <a:prstGeom prst="rect">
+                          <a:avLst/>
+                        </a:prstGeom>
+                        <a:noFill/>
+                        <a:ln>
+                          <a:noFill/>
+                        </a:ln>
+                      </wps:spPr>
+                      <wps:style>
+                        <a:lnRef idx="0">
+                          <a:scrgbClr r="0" g="0" b="0"/>
+                        </a:lnRef>
+                        <a:fillRef idx="0">
+                          <a:scrgbClr r="0" g="0" b="0"/>
+                        </a:fillRef>
+                        <a:effectRef idx="0">
+                          <a:scrgbClr r="0" g="0" b="0"/>
+                        </a:effectRef>
+                        <a:fontRef idx="minor">
+                          <a:schemeClr val="dk1"/>
+                        </a:fontRef>
+                      </wps:style>
+                      <wps:txbx>
+                        <w:txbxContent>
+                          <w:p>
+                            <w:pPr>
+                              <w:jc w:val="center"/>
+                              <w:rPr>
+                                <w:i/>
+                                <w:iCs/>
+                                <w:sz w:val="16"/>
+                                <w:szCs w:val="16"/>
+                                <w:lang w:val="it-IT"/>
+                              </w:rPr>
+                            </w:pPr>
+                            <w:r>
+                              <w:rPr>
+                                <w:i/>
+                                <w:iCs/>
+                                <w:sz w:val="16"/>
+                                <w:szCs w:val="16"/>
+                              </w:rPr>
+                              <w:t>UML graph</w:t>
+                            </w:r>
+                            <w:r>
+                              <w:rPr>
+                                <w:i/>
+                                <w:iCs/>
+                                <w:sz w:val="16"/>
+                                <w:szCs w:val="16"/>
+                              </w:rPr>
+                              <w:t xml:space="preserve"> representation</w:t>
+                            </w:r>
+                          </w:p>
+                        </w:txbxContent>
+                      </wps:txbx>
+                      <wps:bodyPr rot="0" vert="horz" wrap="square" lIns="91440" tIns="45720" rIns="91440" bIns="45720" anchor="t" anchorCtr="0">
+                        <a:noAutofit/>
+                      </wps:bodyPr>
+                    </wps:wsp>
+                  </a:graphicData>
+                </a:graphic>
+                <wp14:sizeRelH relativeFrom="margin">
+                  <wp14:pctWidth>0</wp14:pctWidth>
+                </wp14:sizeRelH>
+                <wp14:sizeRelV relativeFrom="margin">
+                  <wp14:pctHeight>0</wp14:pctHeight>
+                </wp14:sizeRelV>
+              </wp:anchor>
+            </w:drawing>
+          </mc:Choice>
+          <mc:Fallback>
+            <w:pict>
+              <v:shapetype w14:anchorId="48A537F1" id="_x0000_t202" coordsize="21600,21600" o:spt="202" path="m,l,21600r21600,l21600,xe">
+                <v:stroke joinstyle="miter"/>
+                <v:path gradientshapeok="t" o:connecttype="rect"/>
+              </v:shapetype>
+              <v:shape id="Casella di testo 2" o:spid="_x0000_s1026" type="#_x0000_t202" style="position:absolute;left:0;text-align:left;margin-left:147.05pt;margin-top:45.1pt;width:148.5pt;height:23.1pt;z-index:251660288;visibility:visible;mso-wrap-style:square;mso-width-percent:0;mso-height-percent:0;mso-wrap-distance-left:9pt;mso-wrap-distance-top:3.6pt;mso-wrap-distance-right:9pt;mso-wrap-distance-bottom:3.6pt;mso-position-horizontal:absolute;mso-position-horizontal-relative:margin;mso-position-vertical:absolute;mso-position-vertical-relative:text;mso-width-percent:0;mso-height-percent:0;mso-width-relative:margin;mso-height-relative:margin;v-text-anchor:top" o:gfxdata="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" filled="f" stroked="f">
+                <v:textbox>
+                  <w:txbxContent>
+                    <w:p>
+                      <w:pPr>
+                        <w:jc w:val="center"/>
+                        <w:rPr>
+                          <w:i/>
+                          <w:iCs/>
+                          <w:sz w:val="16"/>
+                          <w:szCs w:val="16"/>
+                          <w:lang w:val="it-IT"/>
+                        </w:rPr>
+                      </w:pPr>
+                      <w:r>
+                        <w:rPr>
+                          <w:i/>
+                          <w:iCs/>
+                          <w:sz w:val="16"/>
+                          <w:szCs w:val="16"/>
+                        </w:rPr>
+                        <w:t>UML graph</w:t>
+                      </w:r>
+                      <w:r>
+                        <w:rPr>
+                          <w:i/>
+                          <w:iCs/>
+                          <w:sz w:val="16"/>
+                          <w:szCs w:val="16"/>
+                        </w:rPr>
+                        <w:t xml:space="preserve"> representation</w:t>
+                      </w:r>
+                    </w:p>
+                  </w:txbxContent>
+                </v:textbox>
+                <w10:wrap type="square" anchorx="margin"/>
+              </v:shape>
+            </w:pict>
+          </mc:Fallback>
+        </mc:AlternateContent>
+      </w:r>
+    </w:p>
+    <w:p>
+      <w:pPr>
         <w:pStyle w:val="Titolo1"/>
         <w:numPr>
           <w:ilvl w:val="0"/>
@@ -878,6 +1078,7 @@
           <w:iCs/>
           <w:sz w:val="20"/>
         </w:rPr>
+        <w:lastRenderedPageBreak/>
         <w:t xml:space="preserve">2.3: </w:t>
       </w:r>
       <w:proofErr w:type="spellStart"/>
@@ -944,7 +1145,6 @@
         <w:rPr>
           <w:lang w:val="en-US"/>
         </w:rPr>
-        <w:lastRenderedPageBreak/>
         <w:t>To address this limitation, we employ a Least Squares circle fitting method (Kasa’s algorithm), which minimizes</w:t>
       </w:r>
     </w:p>
@@ -1382,7 +1582,21 @@
         <w:rPr>
           <w:lang w:val="en-US"/>
         </w:rPr>
-        <w:t xml:space="preserve"> A Kasa fit is applied to each cluster, extracting candidate centers and radii.</w:t>
+        <w:t xml:space="preserve"> A Kasa fit is applied to each cluster, extracting candidate centers and </w:t>
+      </w:r>
+      <w:proofErr w:type="gramStart"/>
+      <w:r>
+        <w:rPr>
+          <w:lang w:val="en-US"/>
+        </w:rPr>
+        <w:t>radii</w:t>
+      </w:r>
+      <w:proofErr w:type="gramEnd"/>
+      <w:r>
+        <w:rPr>
+          <w:lang w:val="en-US"/>
+        </w:rPr>
+        <w:t>.</w:t>
       </w:r>
     </w:p>
     <w:p>
@@ -1623,7 +1837,7 @@
       </w:pPr>
     </w:p>
     <w:sectPr>
-      <w:headerReference w:type="even" r:id="rId13"/>
+      <w:headerReference w:type="even" r:id="rId14"/>
       <w:type w:val="continuous"/>
       <w:pgSz w:w="11906" w:h="16838" w:code="9"/>
       <w:pgMar w:top="1276" w:right="1276" w:bottom="1276" w:left="1276" w:header="1701" w:footer="720" w:gutter="0"/>
@@ -3052,15 +3266,6 @@
   </w:num>
   <w:num w:numId="20" w16cid:durableId="1360468249">
     <w:abstractNumId w:val="11"/>
-    <w:lvlOverride w:ilvl="0"/>
-    <w:lvlOverride w:ilvl="1"/>
-    <w:lvlOverride w:ilvl="2"/>
-    <w:lvlOverride w:ilvl="3"/>
-    <w:lvlOverride w:ilvl="4"/>
-    <w:lvlOverride w:ilvl="5"/>
-    <w:lvlOverride w:ilvl="6"/>
-    <w:lvlOverride w:ilvl="7"/>
-    <w:lvlOverride w:ilvl="8"/>
   </w:num>
   <w:num w:numId="21" w16cid:durableId="362437703">
     <w:abstractNumId w:val="18"/>

</xml_diff>